<commit_message>
Enviando alterações no Doc Requisitos e Prévia inicial do Doc Arquitetura
</commit_message>
<xml_diff>
--- a/Documentacao/Analise/DocumentoDeRequisitos.docx
+++ b/Documentacao/Analise/DocumentoDeRequisitos.docx
@@ -699,6 +699,89 @@
                 <w:lang w:val="pt-BR"/>
               </w:rPr>
             </w:pPr>
+            <w:r>
+              <w:rPr>
+                <w:lang w:val="pt-BR"/>
+              </w:rPr>
+              <w:t>1.1</w:t>
+            </w:r>
+          </w:p>
+        </w:tc>
+        <w:tc>
+          <w:tcPr>
+            <w:tcW w:w="1350" w:type="dxa"/>
+          </w:tcPr>
+          <w:p>
+            <w:pPr>
+              <w:pStyle w:val="Cabealho"/>
+              <w:jc w:val="center"/>
+              <w:rPr>
+                <w:lang w:val="pt-BR"/>
+              </w:rPr>
+            </w:pPr>
+            <w:r>
+              <w:rPr>
+                <w:lang w:val="pt-BR"/>
+              </w:rPr>
+              <w:t>20/03/15</w:t>
+            </w:r>
+          </w:p>
+        </w:tc>
+        <w:tc>
+          <w:tcPr>
+            <w:tcW w:w="4696" w:type="dxa"/>
+          </w:tcPr>
+          <w:p>
+            <w:pPr>
+              <w:pStyle w:val="Cabealho"/>
+              <w:rPr>
+                <w:lang w:val="pt-BR"/>
+              </w:rPr>
+            </w:pPr>
+            <w:r>
+              <w:rPr>
+                <w:lang w:val="pt-BR"/>
+              </w:rPr>
+              <w:t>Ajustes no objetivo e D. Caso de Uso</w:t>
+            </w:r>
+          </w:p>
+        </w:tc>
+        <w:tc>
+          <w:tcPr>
+            <w:tcW w:w="2410" w:type="dxa"/>
+          </w:tcPr>
+          <w:p>
+            <w:pPr>
+              <w:pStyle w:val="Cabealho"/>
+              <w:rPr>
+                <w:lang w:val="pt-BR"/>
+              </w:rPr>
+            </w:pPr>
+            <w:r>
+              <w:rPr>
+                <w:lang w:val="pt-BR"/>
+              </w:rPr>
+              <w:t>André</w:t>
+            </w:r>
+          </w:p>
+        </w:tc>
+      </w:tr>
+      <w:tr>
+        <w:trPr>
+          <w:cantSplit/>
+        </w:trPr>
+        <w:tc>
+          <w:tcPr>
+            <w:tcW w:w="900" w:type="dxa"/>
+          </w:tcPr>
+          <w:p>
+            <w:pPr>
+              <w:pStyle w:val="Cabealho"/>
+              <w:jc w:val="center"/>
+              <w:rPr>
+                <w:lang w:val="pt-BR"/>
+              </w:rPr>
+            </w:pPr>
           </w:p>
         </w:tc>
         <w:tc>
@@ -1096,65 +1179,6 @@
           </w:p>
         </w:tc>
       </w:tr>
-      <w:tr>
-        <w:trPr>
-          <w:cantSplit/>
-        </w:trPr>
-        <w:tc>
-          <w:tcPr>
-            <w:tcW w:w="900" w:type="dxa"/>
-          </w:tcPr>
-          <w:p>
-            <w:pPr>
-              <w:pStyle w:val="Cabealho"/>
-              <w:jc w:val="center"/>
-              <w:rPr>
-                <w:lang w:val="pt-BR"/>
-              </w:rPr>
-            </w:pPr>
-          </w:p>
-        </w:tc>
-        <w:tc>
-          <w:tcPr>
-            <w:tcW w:w="1350" w:type="dxa"/>
-          </w:tcPr>
-          <w:p>
-            <w:pPr>
-              <w:pStyle w:val="Cabealho"/>
-              <w:jc w:val="center"/>
-              <w:rPr>
-                <w:lang w:val="pt-BR"/>
-              </w:rPr>
-            </w:pPr>
-          </w:p>
-        </w:tc>
-        <w:tc>
-          <w:tcPr>
-            <w:tcW w:w="4696" w:type="dxa"/>
-          </w:tcPr>
-          <w:p>
-            <w:pPr>
-              <w:pStyle w:val="Cabealho"/>
-              <w:rPr>
-                <w:lang w:val="pt-BR"/>
-              </w:rPr>
-            </w:pPr>
-          </w:p>
-        </w:tc>
-        <w:tc>
-          <w:tcPr>
-            <w:tcW w:w="2410" w:type="dxa"/>
-          </w:tcPr>
-          <w:p>
-            <w:pPr>
-              <w:pStyle w:val="Cabealho"/>
-              <w:rPr>
-                <w:lang w:val="pt-BR"/>
-              </w:rPr>
-            </w:pPr>
-          </w:p>
-        </w:tc>
-      </w:tr>
     </w:tbl>
     <w:p>
       <w:pPr>
@@ -2798,7 +2822,7 @@
             <w:noProof/>
             <w:webHidden/>
           </w:rPr>
-          <w:t>7</w:t>
+          <w:t>8</w:t>
         </w:r>
         <w:r>
           <w:rPr>
@@ -3202,7 +3226,13 @@
         <w:rPr>
           <w:lang w:val="pt-BR"/>
         </w:rPr>
-        <w:t>Reduzir em até 15% o tempo médio de cadastramento de documentos corporativos.</w:t>
+        <w:t>Reduzir em até 1</w:t>
+      </w:r>
+      <w:r>
+        <w:rPr>
+          <w:lang w:val="pt-BR"/>
+        </w:rPr>
+        <w:t>0% o tempo de acesso ao conteúdo de um documento corporativo cadastrado.</w:t>
       </w:r>
     </w:p>
     <w:p>
@@ -3220,51 +3250,33 @@
         <w:rPr>
           <w:lang w:val="pt-BR"/>
         </w:rPr>
-        <w:t>Reduzir em até 30% o tempo de acesso ao conteúdo de um documento corporativo cadastrado.</w:t>
-      </w:r>
-    </w:p>
-    <w:p>
-      <w:pPr>
-        <w:pStyle w:val="PargrafodaLista"/>
-        <w:numPr>
-          <w:ilvl w:val="0"/>
-          <w:numId w:val="5"/>
-        </w:numPr>
-        <w:rPr>
-          <w:lang w:val="pt-BR"/>
-        </w:rPr>
-      </w:pPr>
-      <w:r>
-        <w:rPr>
-          <w:lang w:val="pt-BR"/>
-        </w:rPr>
-        <w:t>Reduzir o arquivo físico de documentos da empresa em, no mínimo 50% após o primeiro ano de utilização do sistema.</w:t>
-      </w:r>
-    </w:p>
-    <w:p>
-      <w:pPr>
-        <w:pStyle w:val="PargrafodaLista"/>
-        <w:numPr>
-          <w:ilvl w:val="0"/>
-          <w:numId w:val="5"/>
-        </w:numPr>
-        <w:rPr>
-          <w:lang w:val="pt-BR"/>
-        </w:rPr>
-      </w:pPr>
-      <w:r>
-        <w:rPr>
-          <w:lang w:val="pt-BR"/>
-        </w:rPr>
-        <w:t>Diminuir o tempo de resposta em processos administrativos em, no mínimo 20%.</w:t>
-      </w:r>
-    </w:p>
-    <w:p>
-      <w:pPr>
-        <w:rPr>
-          <w:lang w:val="pt-BR"/>
-        </w:rPr>
-      </w:pPr>
+        <w:t>Reduzir o arquivo físico de docum</w:t>
+      </w:r>
+      <w:r>
+        <w:rPr>
+          <w:lang w:val="pt-BR"/>
+        </w:rPr>
+        <w:t>entos da empresa em, no mínimo 2</w:t>
+      </w:r>
+      <w:r>
+        <w:rPr>
+          <w:lang w:val="pt-BR"/>
+        </w:rPr>
+        <w:t>0% após o primeiro ano de utilização do sistema.</w:t>
+      </w:r>
+    </w:p>
+    <w:p>
+      <w:pPr>
+        <w:rPr>
+          <w:lang w:val="pt-BR"/>
+        </w:rPr>
+      </w:pPr>
+      <w:r>
+        <w:rPr>
+          <w:lang w:val="pt-BR"/>
+        </w:rPr>
+        <w:t xml:space="preserve"> </w:t>
+      </w:r>
     </w:p>
     <w:p>
       <w:pPr>
@@ -3278,17 +3290,17 @@
           <w:lang w:val="pt-BR"/>
         </w:rPr>
       </w:pPr>
-      <w:bookmarkStart w:id="18" w:name="_Toc29264754"/>
-      <w:bookmarkStart w:id="19" w:name="_Toc31701059"/>
-      <w:bookmarkStart w:id="20" w:name="_Toc32203820"/>
-      <w:bookmarkStart w:id="21" w:name="_Toc413861954"/>
+      <w:bookmarkStart w:id="18" w:name="_Toc413861954"/>
+      <w:bookmarkStart w:id="19" w:name="_Toc29264754"/>
+      <w:bookmarkStart w:id="20" w:name="_Toc31701059"/>
+      <w:bookmarkStart w:id="21" w:name="_Toc32203820"/>
       <w:r>
         <w:rPr>
           <w:lang w:val="pt-BR"/>
         </w:rPr>
         <w:t>Escopo do Projeto</w:t>
       </w:r>
-      <w:bookmarkEnd w:id="21"/>
+      <w:bookmarkEnd w:id="18"/>
     </w:p>
     <w:p>
       <w:pPr>
@@ -3433,13 +3445,13 @@
           <w:lang w:val="pt-BR"/>
         </w:rPr>
       </w:pPr>
-      <w:bookmarkStart w:id="22" w:name="_Toc29264755"/>
-      <w:bookmarkStart w:id="23" w:name="_Toc31701060"/>
-      <w:bookmarkStart w:id="24" w:name="_Toc32203821"/>
-      <w:bookmarkStart w:id="25" w:name="_Toc413861955"/>
-      <w:bookmarkEnd w:id="18"/>
+      <w:bookmarkStart w:id="22" w:name="_Toc413861955"/>
+      <w:bookmarkStart w:id="23" w:name="_Toc29264755"/>
+      <w:bookmarkStart w:id="24" w:name="_Toc31701060"/>
+      <w:bookmarkStart w:id="25" w:name="_Toc32203821"/>
       <w:bookmarkEnd w:id="19"/>
       <w:bookmarkEnd w:id="20"/>
+      <w:bookmarkEnd w:id="21"/>
       <w:r>
         <w:rPr>
           <w:lang w:val="pt-BR"/>
@@ -3447,7 +3459,7 @@
         <w:lastRenderedPageBreak/>
         <w:t>Definições, Acrônimos e Abreviações</w:t>
       </w:r>
-      <w:bookmarkEnd w:id="25"/>
+      <w:bookmarkEnd w:id="22"/>
     </w:p>
     <w:p>
       <w:pPr>
@@ -3552,25 +3564,37 @@
         <w:rPr>
           <w:lang w:val="pt-BR"/>
         </w:rPr>
-        <w:t xml:space="preserve"> Sistema de Informatização de Do</w:t>
-      </w:r>
-      <w:r>
-        <w:rPr>
-          <w:lang w:val="pt-BR"/>
-        </w:rPr>
-        <w:t>c</w:t>
-      </w:r>
-      <w:r>
-        <w:rPr>
-          <w:lang w:val="pt-BR"/>
-        </w:rPr>
-        <w:t>umentos</w:t>
-      </w:r>
-      <w:r>
-        <w:rPr>
-          <w:lang w:val="pt-BR"/>
-        </w:rPr>
-        <w:t>.</w:t>
+        <w:t xml:space="preserve"> </w:t>
+      </w:r>
+      <w:r>
+        <w:rPr>
+          <w:lang w:val="pt-BR"/>
+        </w:rPr>
+        <w:t>É o nome</w:t>
+      </w:r>
+      <w:r>
+        <w:rPr>
+          <w:lang w:val="pt-BR"/>
+        </w:rPr>
+        <w:t xml:space="preserve"> escolhido para</w:t>
+      </w:r>
+      <w:r>
+        <w:rPr>
+          <w:lang w:val="pt-BR"/>
+        </w:rPr>
+        <w:t xml:space="preserve"> designa</w:t>
+      </w:r>
+      <w:r>
+        <w:rPr>
+          <w:lang w:val="pt-BR"/>
+        </w:rPr>
+        <w:t>r</w:t>
+      </w:r>
+      <w:r>
+        <w:rPr>
+          <w:lang w:val="pt-BR"/>
+        </w:rPr>
+        <w:t xml:space="preserve"> este projeto. Significa Sistema de Informatização de Documentos.</w:t>
       </w:r>
     </w:p>
     <w:p>
@@ -3599,9 +3623,9 @@
         </w:rPr>
         <w:t>Referências</w:t>
       </w:r>
-      <w:bookmarkEnd w:id="22"/>
       <w:bookmarkEnd w:id="23"/>
       <w:bookmarkEnd w:id="24"/>
+      <w:bookmarkEnd w:id="25"/>
       <w:bookmarkEnd w:id="26"/>
     </w:p>
     <w:p>
@@ -3618,13 +3642,6 @@
           <w:lang w:val="pt-BR"/>
         </w:rPr>
         <w:t xml:space="preserve">A idéia deste projeto se baseia na necessidade identificada pela observação do ambiente de trabalho. </w:t>
-      </w:r>
-      <w:r>
-        <w:rPr>
-          <w:color w:val="auto"/>
-          <w:lang w:val="pt-BR"/>
-        </w:rPr>
-        <w:t>Visão Geral do Projeto</w:t>
       </w:r>
     </w:p>
     <w:p>
@@ -3776,8 +3793,8 @@
         </w:rPr>
         <w:drawing>
           <wp:inline distT="0" distB="0" distL="0" distR="0">
-            <wp:extent cx="5480601" cy="5136204"/>
-            <wp:effectExtent l="19050" t="0" r="5799" b="0"/>
+            <wp:extent cx="5484481" cy="4853523"/>
+            <wp:effectExtent l="19050" t="0" r="1919" b="0"/>
             <wp:docPr id="1" name="Imagem 1" descr="C:\xampp\htdocs\Fatec\doc_info\Documentacao\Analise\CasoDeUso_SIDOC_01.jpg"/>
             <wp:cNvGraphicFramePr>
               <a:graphicFrameLocks xmlns:a="http://schemas.openxmlformats.org/drawingml/2006/main" noChangeAspect="1"/>
@@ -3793,7 +3810,6 @@
                   </pic:nvPicPr>
                   <pic:blipFill>
                     <a:blip r:embed="rId7"/>
-                    <a:srcRect/>
                     <a:stretch>
                       <a:fillRect/>
                     </a:stretch>
@@ -3801,7 +3817,7 @@
                   <pic:spPr bwMode="auto">
                     <a:xfrm>
                       <a:off x="0" y="0"/>
-                      <a:ext cx="5484481" cy="5139840"/>
+                      <a:ext cx="5484481" cy="4853523"/>
                     </a:xfrm>
                     <a:prstGeom prst="rect">
                       <a:avLst/>
@@ -4759,14 +4775,21 @@
           <w:color w:val="auto"/>
           <w:lang w:val="pt-BR"/>
         </w:rPr>
-        <w:t>Nenhuma restrição</w:t>
+        <w:t>O sistema deve levar em consideração o período de guarda obrigatória para grande parte dos documentos arquivados. Este período, caso exista, deve ser obrigatoriamente info</w:t>
       </w:r>
       <w:r>
         <w:rPr>
           <w:color w:val="auto"/>
           <w:lang w:val="pt-BR"/>
         </w:rPr>
-        <w:t>.</w:t>
+        <w:t>rmado no momento do cadastr</w:t>
+      </w:r>
+      <w:r>
+        <w:rPr>
+          <w:color w:val="auto"/>
+          <w:lang w:val="pt-BR"/>
+        </w:rPr>
+        <w:t>o de cada documento.</w:t>
       </w:r>
     </w:p>
     <w:p>
@@ -5089,6 +5112,7 @@
           <w:bCs/>
           <w:lang w:val="pt-BR"/>
         </w:rPr>
+        <w:lastRenderedPageBreak/>
         <w:t>Componentes de Terceiros (COTS)</w:t>
       </w:r>
       <w:bookmarkEnd w:id="51"/>
@@ -5130,7 +5154,6 @@
         <w:rPr>
           <w:lang w:val="pt-BR"/>
         </w:rPr>
-        <w:lastRenderedPageBreak/>
         <w:t>Regras de Negócio</w:t>
       </w:r>
       <w:bookmarkEnd w:id="52"/>
@@ -5577,7 +5600,7 @@
         <w:noProof/>
         <w:sz w:val="20"/>
       </w:rPr>
-      <w:t>8</w:t>
+      <w:t>3</w:t>
     </w:r>
     <w:r>
       <w:rPr>
@@ -5704,7 +5727,7 @@
                   <a:blip r:embed="rId1">
                     <a:extLst>
                       <a:ext uri="{28A0092B-C50C-407E-A947-70E740481C1C}">
-                        <a14:useLocalDpi xmlns="" xmlns:wpc="http://schemas.microsoft.com/office/word/2010/wordprocessingCanvas" xmlns:mo="http://schemas.microsoft.com/office/mac/office/2008/main" xmlns:mc="http://schemas.openxmlformats.org/markup-compatibility/2006" xmlns:mv="urn:schemas-microsoft-com:mac:vml" xmlns:o="urn:schemas-microsoft-com:office:office" xmlns:v="urn:schemas-microsoft-com:vml" xmlns:wp14="http://schemas.microsoft.com/office/word/2010/wordprocessingDrawing" xmlns:w10="urn:schemas-microsoft-com:office:word" xmlns:w="http://schemas.openxmlformats.org/wordprocessingml/2006/main" xmlns:w14="http://schemas.microsoft.com/office/word/2010/wordml" xmlns:wpg="http://schemas.microsoft.com/office/word/2010/wordprocessingGroup" xmlns:wpi="http://schemas.microsoft.com/office/word/2010/wordprocessingInk" xmlns:wps="http://schemas.microsoft.com/office/word/2010/wordprocessingShape" xmlns:a14="http://schemas.microsoft.com/office/drawing/2010/main" val="0"/>
+                        <a14:useLocalDpi xmlns:a14="http://schemas.microsoft.com/office/drawing/2010/main" xmlns:wps="http://schemas.microsoft.com/office/word/2010/wordprocessingShape" xmlns:wpi="http://schemas.microsoft.com/office/word/2010/wordprocessingInk" xmlns:wpg="http://schemas.microsoft.com/office/word/2010/wordprocessingGroup" xmlns:w14="http://schemas.microsoft.com/office/word/2010/wordml" xmlns:w="http://schemas.openxmlformats.org/wordprocessingml/2006/main" xmlns:w10="urn:schemas-microsoft-com:office:word" xmlns:wp14="http://schemas.microsoft.com/office/word/2010/wordprocessingDrawing" xmlns:v="urn:schemas-microsoft-com:vml" xmlns:o="urn:schemas-microsoft-com:office:office" xmlns:mv="urn:schemas-microsoft-com:mac:vml" xmlns:mc="http://schemas.openxmlformats.org/markup-compatibility/2006" xmlns:mo="http://schemas.microsoft.com/office/mac/office/2008/main" xmlns:wpc="http://schemas.microsoft.com/office/word/2010/wordprocessingCanvas" xmlns="" val="0"/>
                       </a:ext>
                     </a:extLst>
                   </a:blip>
@@ -5791,7 +5814,7 @@
                   <a:blip r:embed="rId1">
                     <a:extLst>
                       <a:ext uri="{28A0092B-C50C-407E-A947-70E740481C1C}">
-                        <a14:useLocalDpi xmlns="" xmlns:wpc="http://schemas.microsoft.com/office/word/2010/wordprocessingCanvas" xmlns:mo="http://schemas.microsoft.com/office/mac/office/2008/main" xmlns:mc="http://schemas.openxmlformats.org/markup-compatibility/2006" xmlns:mv="urn:schemas-microsoft-com:mac:vml" xmlns:o="urn:schemas-microsoft-com:office:office" xmlns:v="urn:schemas-microsoft-com:vml" xmlns:wp14="http://schemas.microsoft.com/office/word/2010/wordprocessingDrawing" xmlns:w10="urn:schemas-microsoft-com:office:word" xmlns:w="http://schemas.openxmlformats.org/wordprocessingml/2006/main" xmlns:w14="http://schemas.microsoft.com/office/word/2010/wordml" xmlns:wpg="http://schemas.microsoft.com/office/word/2010/wordprocessingGroup" xmlns:wpi="http://schemas.microsoft.com/office/word/2010/wordprocessingInk" xmlns:wps="http://schemas.microsoft.com/office/word/2010/wordprocessingShape" xmlns:a14="http://schemas.microsoft.com/office/drawing/2010/main" val="0"/>
+                        <a14:useLocalDpi xmlns:a14="http://schemas.microsoft.com/office/drawing/2010/main" xmlns:wps="http://schemas.microsoft.com/office/word/2010/wordprocessingShape" xmlns:wpi="http://schemas.microsoft.com/office/word/2010/wordprocessingInk" xmlns:wpg="http://schemas.microsoft.com/office/word/2010/wordprocessingGroup" xmlns:w14="http://schemas.microsoft.com/office/word/2010/wordml" xmlns:w="http://schemas.openxmlformats.org/wordprocessingml/2006/main" xmlns:w10="urn:schemas-microsoft-com:office:word" xmlns:wp14="http://schemas.microsoft.com/office/word/2010/wordprocessingDrawing" xmlns:v="urn:schemas-microsoft-com:vml" xmlns:o="urn:schemas-microsoft-com:office:office" xmlns:mv="urn:schemas-microsoft-com:mac:vml" xmlns:mc="http://schemas.openxmlformats.org/markup-compatibility/2006" xmlns:mo="http://schemas.microsoft.com/office/mac/office/2008/main" xmlns:wpc="http://schemas.microsoft.com/office/word/2010/wordprocessingCanvas" xmlns="" val="0"/>
                       </a:ext>
                     </a:extLst>
                   </a:blip>

</xml_diff>